<commit_message>
vault backup: 2023-10-06 18:55:54
</commit_message>
<xml_diff>
--- a/ME 436/Labs/Pelton Wheel/JeremyManiago_peltonwheel.docx
+++ b/ME 436/Labs/Pelton Wheel/JeremyManiago_peltonwheel.docx
@@ -320,6 +320,14 @@
         </w:rPr>
         <w:t>on the wheel shaft and position of the nozzle regulating spear independently. The necessary data, which can be done by measuring the resultant flow rate, spring load, and turbine wheel rotational speeds, is then used to apply the mathematical analysis and plot visual results through MATLAB.</w:t>
       </w:r>
+      <w:r>
+        <w:rPr>
+          <w:rFonts w:ascii="Times New Roman" w:hAnsi="Times New Roman"/>
+          <w:sz w:val="20"/>
+          <w:szCs w:val="20"/>
+        </w:rPr>
+        <w:t xml:space="preserve"> What we observe from post-analysis is a decrease in efficiency when the wheel speed increases. It is concluded that although higher flow rates mean higher wheel speeds, the efficiency will decrease as both of those parameters increase.</w:t>
+      </w:r>
     </w:p>
     <w:p>
       <w:pPr>
@@ -351,6 +359,1376 @@
           <w:szCs w:val="20"/>
         </w:rPr>
       </w:pPr>
+      <w:r>
+        <w:rPr>
+          <w:rFonts w:ascii="Times New Roman" w:hAnsi="Times New Roman"/>
+          <w:sz w:val="20"/>
+          <w:szCs w:val="20"/>
+        </w:rPr>
+        <w:t xml:space="preserve">In the Pelton Wheel contraption, a jet of water that is controlled by nozzle position is directed onto the Pelton Wheel’s buckets. The impinging of water jets onto the wheel cause jet stream directed sideways and outwards which produces a force on the bucket which then is converted into a torque on the shaft of the wheel. </w:t>
+      </w:r>
+      <w:r>
+        <w:rPr>
+          <w:rFonts w:ascii="Times New Roman" w:hAnsi="Times New Roman"/>
+          <w:sz w:val="20"/>
+          <w:szCs w:val="20"/>
+        </w:rPr>
+        <w:t>The objective is to analyze the efficiency change in relation to the wheel speeds. The data that we need is the mass on the brake load (</w:t>
+      </w:r>
+      <w:r>
+        <w:rPr>
+          <w:rFonts w:ascii="Times New Roman" w:hAnsi="Times New Roman"/>
+          <w:sz w:val="20"/>
+          <w:szCs w:val="20"/>
+        </w:rPr>
+        <w:t>W</w:t>
+      </w:r>
+      <w:r>
+        <w:rPr>
+          <w:rFonts w:ascii="Times New Roman" w:hAnsi="Times New Roman"/>
+          <w:sz w:val="20"/>
+          <w:szCs w:val="20"/>
+        </w:rPr>
+        <w:t>), the spring</w:t>
+      </w:r>
+      <w:r>
+        <w:rPr>
+          <w:rFonts w:ascii="Times New Roman" w:hAnsi="Times New Roman"/>
+          <w:sz w:val="20"/>
+          <w:szCs w:val="20"/>
+        </w:rPr>
+        <w:t xml:space="preserve"> force</w:t>
+      </w:r>
+      <w:r>
+        <w:rPr>
+          <w:rFonts w:ascii="Times New Roman" w:hAnsi="Times New Roman"/>
+          <w:sz w:val="20"/>
+          <w:szCs w:val="20"/>
+        </w:rPr>
+        <w:t xml:space="preserve"> (</w:t>
+      </w:r>
+      <w:r>
+        <w:rPr>
+          <w:rFonts w:ascii="Times New Roman" w:hAnsi="Times New Roman"/>
+          <w:sz w:val="20"/>
+          <w:szCs w:val="20"/>
+        </w:rPr>
+        <w:t>S</w:t>
+      </w:r>
+      <w:r>
+        <w:rPr>
+          <w:rFonts w:ascii="Times New Roman" w:hAnsi="Times New Roman"/>
+          <w:sz w:val="20"/>
+          <w:szCs w:val="20"/>
+        </w:rPr>
+        <w:t>), the wheel speed (</w:t>
+      </w:r>
+      <w:r>
+        <w:rPr>
+          <w:rFonts w:ascii="Times New Roman" w:hAnsi="Times New Roman"/>
+          <w:sz w:val="20"/>
+          <w:szCs w:val="20"/>
+        </w:rPr>
+        <w:t>N</w:t>
+      </w:r>
+      <w:r>
+        <w:rPr>
+          <w:rFonts w:ascii="Times New Roman" w:hAnsi="Times New Roman"/>
+          <w:sz w:val="20"/>
+          <w:szCs w:val="20"/>
+        </w:rPr>
+        <w:t xml:space="preserve">) via tachometer, </w:t>
+      </w:r>
+      <w:r>
+        <w:rPr>
+          <w:rFonts w:ascii="Times New Roman" w:hAnsi="Times New Roman"/>
+          <w:sz w:val="20"/>
+          <w:szCs w:val="20"/>
+        </w:rPr>
+        <w:t>the pressure (</w:t>
+      </w:r>
+      <w:r>
+        <w:rPr>
+          <w:rFonts w:ascii="Times New Roman" w:hAnsi="Times New Roman"/>
+          <w:sz w:val="20"/>
+          <w:szCs w:val="20"/>
+        </w:rPr>
+        <w:t>P</w:t>
+      </w:r>
+      <w:r>
+        <w:rPr>
+          <w:rFonts w:ascii="Times New Roman" w:hAnsi="Times New Roman"/>
+          <w:sz w:val="20"/>
+          <w:szCs w:val="20"/>
+        </w:rPr>
+        <w:t>)</w:t>
+      </w:r>
+      <w:r>
+        <w:rPr>
+          <w:rFonts w:ascii="Times New Roman" w:hAnsi="Times New Roman"/>
+          <w:sz w:val="20"/>
+          <w:szCs w:val="20"/>
+        </w:rPr>
+        <w:t>, the brake</w:t>
+      </w:r>
+      <w:r>
+        <w:rPr>
+          <w:rFonts w:ascii="Times New Roman" w:hAnsi="Times New Roman"/>
+          <w:sz w:val="20"/>
+          <w:szCs w:val="20"/>
+        </w:rPr>
+        <w:t xml:space="preserve"> </w:t>
+      </w:r>
+      <w:r>
+        <w:rPr>
+          <w:rFonts w:ascii="Times New Roman" w:hAnsi="Times New Roman"/>
+          <w:sz w:val="20"/>
+          <w:szCs w:val="20"/>
+        </w:rPr>
+        <w:t>wheel radius (r),</w:t>
+      </w:r>
+      <w:r>
+        <w:rPr>
+          <w:rFonts w:ascii="Times New Roman" w:hAnsi="Times New Roman"/>
+          <w:sz w:val="20"/>
+          <w:szCs w:val="20"/>
+        </w:rPr>
+        <w:t xml:space="preserve"> </w:t>
+      </w:r>
+      <w:r>
+        <w:rPr>
+          <w:rFonts w:ascii="Times New Roman" w:hAnsi="Times New Roman"/>
+          <w:sz w:val="20"/>
+          <w:szCs w:val="20"/>
+        </w:rPr>
+        <w:t xml:space="preserve">and the volume </w:t>
+      </w:r>
+      <w:r>
+        <w:rPr>
+          <w:rFonts w:ascii="Times New Roman" w:hAnsi="Times New Roman"/>
+          <w:sz w:val="20"/>
+          <w:szCs w:val="20"/>
+        </w:rPr>
+        <w:t xml:space="preserve">flow rate </w:t>
+      </w:r>
+      <w:r>
+        <w:rPr>
+          <w:rFonts w:ascii="Times New Roman" w:hAnsi="Times New Roman"/>
+          <w:sz w:val="20"/>
+          <w:szCs w:val="20"/>
+        </w:rPr>
+        <w:t>(</w:t>
+      </w:r>
+      <w:r>
+        <w:rPr>
+          <w:rFonts w:ascii="Times New Roman" w:hAnsi="Times New Roman"/>
+          <w:sz w:val="20"/>
+          <w:szCs w:val="20"/>
+        </w:rPr>
+        <w:t>W</w:t>
+      </w:r>
+      <w:r>
+        <w:rPr>
+          <w:rFonts w:ascii="Times New Roman" w:hAnsi="Times New Roman"/>
+          <w:sz w:val="20"/>
+          <w:szCs w:val="20"/>
+        </w:rPr>
+        <w:t xml:space="preserve">), which is calculated </w:t>
+      </w:r>
+      <w:proofErr w:type="gramStart"/>
+      <w:r>
+        <w:rPr>
+          <w:rFonts w:ascii="Times New Roman" w:hAnsi="Times New Roman"/>
+          <w:sz w:val="20"/>
+          <w:szCs w:val="20"/>
+        </w:rPr>
+        <w:t>from</w:t>
+      </w:r>
+      <w:proofErr w:type="gramEnd"/>
+      <w:r>
+        <w:rPr>
+          <w:rFonts w:ascii="Times New Roman" w:hAnsi="Times New Roman"/>
+          <w:sz w:val="20"/>
+          <w:szCs w:val="20"/>
+        </w:rPr>
+        <w:t xml:space="preserve"> </w:t>
+      </w:r>
+    </w:p>
+    <w:tbl>
+      <w:tblPr>
+        <w:tblStyle w:val="TableGrid"/>
+        <w:tblW w:w="0" w:type="auto"/>
+        <w:jc w:val="center"/>
+        <w:tblBorders>
+          <w:top w:val="none" w:sz="0" w:space="0" w:color="auto"/>
+          <w:left w:val="none" w:sz="0" w:space="0" w:color="auto"/>
+          <w:bottom w:val="none" w:sz="0" w:space="0" w:color="auto"/>
+          <w:right w:val="none" w:sz="0" w:space="0" w:color="auto"/>
+          <w:insideH w:val="none" w:sz="0" w:space="0" w:color="auto"/>
+          <w:insideV w:val="none" w:sz="0" w:space="0" w:color="auto"/>
+        </w:tblBorders>
+        <w:tblLook w:val="04A0" w:firstRow="1" w:lastRow="0" w:firstColumn="1" w:lastColumn="0" w:noHBand="0" w:noVBand="1"/>
+      </w:tblPr>
+      <w:tblGrid>
+        <w:gridCol w:w="304"/>
+        <w:gridCol w:w="4286"/>
+        <w:gridCol w:w="450"/>
+      </w:tblGrid>
+      <w:tr>
+        <w:trPr>
+          <w:trHeight w:val="594"/>
+          <w:jc w:val="center"/>
+        </w:trPr>
+        <w:tc>
+          <w:tcPr>
+            <w:tcW w:w="350" w:type="pct"/>
+            <w:vAlign w:val="center"/>
+          </w:tcPr>
+          <w:p>
+            <w:pPr>
+              <w:rPr>
+                <w:rFonts w:ascii="Times New Roman" w:hAnsi="Times New Roman" w:cs="Times New Roman"/>
+                <w:sz w:val="20"/>
+                <w:szCs w:val="20"/>
+              </w:rPr>
+            </w:pPr>
+          </w:p>
+        </w:tc>
+        <w:tc>
+          <w:tcPr>
+            <w:tcW w:w="4300" w:type="pct"/>
+            <w:vAlign w:val="center"/>
+          </w:tcPr>
+          <w:p>
+            <w:pPr>
+              <w:jc w:val="center"/>
+              <w:rPr>
+                <w:rFonts w:ascii="Times New Roman" w:eastAsiaTheme="minorEastAsia" w:hAnsi="Times New Roman" w:cs="Times New Roman"/>
+                <w:i/>
+                <w:iCs/>
+                <w:sz w:val="20"/>
+                <w:szCs w:val="20"/>
+              </w:rPr>
+            </w:pPr>
+            <m:oMathPara>
+              <m:oMath>
+                <m:r>
+                  <w:rPr>
+                    <w:rFonts w:ascii="Cambria Math" w:hAnsi="Cambria Math" w:cs="Times New Roman"/>
+                    <w:sz w:val="20"/>
+                    <w:szCs w:val="20"/>
+                  </w:rPr>
+                  <m:t>Q=</m:t>
+                </m:r>
+                <m:f>
+                  <m:fPr>
+                    <m:ctrlPr>
+                      <w:rPr>
+                        <w:rFonts w:ascii="Cambria Math" w:hAnsi="Cambria Math"/>
+                        <w:i/>
+                        <w:iCs/>
+                        <w:sz w:val="20"/>
+                        <w:szCs w:val="20"/>
+                      </w:rPr>
+                    </m:ctrlPr>
+                  </m:fPr>
+                  <m:num>
+                    <m:r>
+                      <w:rPr>
+                        <w:rFonts w:ascii="Cambria Math" w:hAnsi="Cambria Math"/>
+                        <w:sz w:val="20"/>
+                        <w:szCs w:val="20"/>
+                      </w:rPr>
+                      <m:t>Volume</m:t>
+                    </m:r>
+                  </m:num>
+                  <m:den>
+                    <m:r>
+                      <w:rPr>
+                        <w:rFonts w:ascii="Cambria Math" w:hAnsi="Cambria Math"/>
+                        <w:sz w:val="20"/>
+                        <w:szCs w:val="20"/>
+                      </w:rPr>
+                      <m:t>time</m:t>
+                    </m:r>
+                  </m:den>
+                </m:f>
+              </m:oMath>
+            </m:oMathPara>
+          </w:p>
+        </w:tc>
+        <w:tc>
+          <w:tcPr>
+            <w:tcW w:w="350" w:type="pct"/>
+            <w:vAlign w:val="center"/>
+          </w:tcPr>
+          <w:p>
+            <w:pPr>
+              <w:jc w:val="right"/>
+              <w:rPr>
+                <w:rFonts w:ascii="Times New Roman" w:hAnsi="Times New Roman" w:cs="Times New Roman"/>
+                <w:i/>
+                <w:iCs/>
+                <w:sz w:val="20"/>
+                <w:szCs w:val="20"/>
+              </w:rPr>
+            </w:pPr>
+            <w:r>
+              <w:rPr>
+                <w:rFonts w:ascii="Times New Roman" w:hAnsi="Times New Roman" w:cs="Times New Roman"/>
+                <w:i/>
+                <w:iCs/>
+                <w:sz w:val="20"/>
+                <w:szCs w:val="20"/>
+              </w:rPr>
+              <w:t>(</w:t>
+            </w:r>
+            <w:r>
+              <w:rPr>
+                <w:rFonts w:ascii="Times New Roman" w:hAnsi="Times New Roman" w:cs="Times New Roman"/>
+                <w:i/>
+                <w:iCs/>
+                <w:sz w:val="20"/>
+                <w:szCs w:val="20"/>
+              </w:rPr>
+              <w:fldChar w:fldCharType="begin"/>
+            </w:r>
+            <w:r>
+              <w:rPr>
+                <w:rFonts w:ascii="Times New Roman" w:hAnsi="Times New Roman" w:cs="Times New Roman"/>
+                <w:i/>
+                <w:iCs/>
+                <w:sz w:val="20"/>
+                <w:szCs w:val="20"/>
+              </w:rPr>
+              <w:instrText xml:space="preserve"> SEQ ( \* ARABIC </w:instrText>
+            </w:r>
+            <w:r>
+              <w:rPr>
+                <w:rFonts w:ascii="Times New Roman" w:hAnsi="Times New Roman" w:cs="Times New Roman"/>
+                <w:i/>
+                <w:iCs/>
+                <w:sz w:val="20"/>
+                <w:szCs w:val="20"/>
+              </w:rPr>
+              <w:fldChar w:fldCharType="separate"/>
+            </w:r>
+            <w:r>
+              <w:rPr>
+                <w:rFonts w:ascii="Times New Roman" w:hAnsi="Times New Roman" w:cs="Times New Roman"/>
+                <w:i/>
+                <w:iCs/>
+                <w:noProof/>
+                <w:sz w:val="20"/>
+                <w:szCs w:val="20"/>
+              </w:rPr>
+              <w:t>1</w:t>
+            </w:r>
+            <w:r>
+              <w:rPr>
+                <w:rFonts w:ascii="Times New Roman" w:hAnsi="Times New Roman" w:cs="Times New Roman"/>
+                <w:i/>
+                <w:iCs/>
+                <w:sz w:val="20"/>
+                <w:szCs w:val="20"/>
+              </w:rPr>
+              <w:fldChar w:fldCharType="end"/>
+            </w:r>
+            <w:r>
+              <w:rPr>
+                <w:rFonts w:ascii="Times New Roman" w:hAnsi="Times New Roman" w:cs="Times New Roman"/>
+                <w:i/>
+                <w:iCs/>
+                <w:sz w:val="20"/>
+                <w:szCs w:val="20"/>
+              </w:rPr>
+              <w:t>)</w:t>
+            </w:r>
+          </w:p>
+        </w:tc>
+      </w:tr>
+    </w:tbl>
+    <w:p>
+      <w:pPr>
+        <w:spacing w:line="240" w:lineRule="auto"/>
+        <w:jc w:val="both"/>
+        <w:rPr>
+          <w:rFonts w:ascii="Times New Roman" w:hAnsi="Times New Roman"/>
+          <w:sz w:val="20"/>
+          <w:szCs w:val="20"/>
+        </w:rPr>
+      </w:pPr>
+      <w:r>
+        <w:rPr>
+          <w:rFonts w:ascii="Times New Roman" w:hAnsi="Times New Roman"/>
+          <w:sz w:val="20"/>
+          <w:szCs w:val="20"/>
+        </w:rPr>
+        <w:t xml:space="preserve">With these variables, we can then calculate the </w:t>
+      </w:r>
+      <w:r>
+        <w:rPr>
+          <w:rFonts w:ascii="Times New Roman" w:hAnsi="Times New Roman"/>
+          <w:sz w:val="20"/>
+          <w:szCs w:val="20"/>
+        </w:rPr>
+        <w:t xml:space="preserve">torque from the </w:t>
+      </w:r>
+      <w:proofErr w:type="gramStart"/>
+      <w:r>
+        <w:rPr>
+          <w:rFonts w:ascii="Times New Roman" w:hAnsi="Times New Roman"/>
+          <w:sz w:val="20"/>
+          <w:szCs w:val="20"/>
+        </w:rPr>
+        <w:t>equation</w:t>
+      </w:r>
+      <w:proofErr w:type="gramEnd"/>
+    </w:p>
+    <w:tbl>
+      <w:tblPr>
+        <w:tblStyle w:val="TableGrid"/>
+        <w:tblW w:w="0" w:type="auto"/>
+        <w:jc w:val="center"/>
+        <w:tblBorders>
+          <w:top w:val="none" w:sz="0" w:space="0" w:color="auto"/>
+          <w:left w:val="none" w:sz="0" w:space="0" w:color="auto"/>
+          <w:bottom w:val="none" w:sz="0" w:space="0" w:color="auto"/>
+          <w:right w:val="none" w:sz="0" w:space="0" w:color="auto"/>
+          <w:insideH w:val="none" w:sz="0" w:space="0" w:color="auto"/>
+          <w:insideV w:val="none" w:sz="0" w:space="0" w:color="auto"/>
+        </w:tblBorders>
+        <w:tblLook w:val="04A0" w:firstRow="1" w:lastRow="0" w:firstColumn="1" w:lastColumn="0" w:noHBand="0" w:noVBand="1"/>
+      </w:tblPr>
+      <w:tblGrid>
+        <w:gridCol w:w="304"/>
+        <w:gridCol w:w="4286"/>
+        <w:gridCol w:w="450"/>
+      </w:tblGrid>
+      <w:tr>
+        <w:trPr>
+          <w:trHeight w:val="279"/>
+          <w:jc w:val="center"/>
+        </w:trPr>
+        <w:tc>
+          <w:tcPr>
+            <w:tcW w:w="350" w:type="pct"/>
+            <w:vAlign w:val="center"/>
+          </w:tcPr>
+          <w:p>
+            <w:pPr>
+              <w:rPr>
+                <w:rFonts w:ascii="Times New Roman" w:hAnsi="Times New Roman" w:cs="Times New Roman"/>
+                <w:sz w:val="20"/>
+                <w:szCs w:val="20"/>
+              </w:rPr>
+            </w:pPr>
+          </w:p>
+        </w:tc>
+        <w:tc>
+          <w:tcPr>
+            <w:tcW w:w="4300" w:type="pct"/>
+            <w:vAlign w:val="center"/>
+          </w:tcPr>
+          <w:p>
+            <w:pPr>
+              <w:jc w:val="center"/>
+              <w:rPr>
+                <w:rFonts w:ascii="Times New Roman" w:eastAsiaTheme="minorEastAsia" w:hAnsi="Times New Roman" w:cs="Times New Roman"/>
+                <w:i/>
+                <w:iCs/>
+                <w:sz w:val="20"/>
+                <w:szCs w:val="20"/>
+              </w:rPr>
+            </w:pPr>
+            <m:oMathPara>
+              <m:oMath>
+                <m:r>
+                  <w:rPr>
+                    <w:rFonts w:ascii="Cambria Math" w:hAnsi="Cambria Math" w:cs="Times New Roman"/>
+                    <w:sz w:val="20"/>
+                    <w:szCs w:val="20"/>
+                  </w:rPr>
+                  <m:t>T=</m:t>
+                </m:r>
+                <m:d>
+                  <m:dPr>
+                    <m:ctrlPr>
+                      <w:rPr>
+                        <w:rFonts w:ascii="Cambria Math" w:hAnsi="Cambria Math"/>
+                        <w:i/>
+                        <w:iCs/>
+                        <w:sz w:val="20"/>
+                        <w:szCs w:val="20"/>
+                      </w:rPr>
+                    </m:ctrlPr>
+                  </m:dPr>
+                  <m:e>
+                    <m:r>
+                      <w:rPr>
+                        <w:rFonts w:ascii="Cambria Math" w:hAnsi="Cambria Math" w:cs="Times New Roman"/>
+                        <w:sz w:val="20"/>
+                        <w:szCs w:val="20"/>
+                      </w:rPr>
+                      <m:t>W-S</m:t>
+                    </m:r>
+                  </m:e>
+                </m:d>
+                <m:r>
+                  <w:rPr>
+                    <w:rFonts w:ascii="Cambria Math" w:hAnsi="Cambria Math"/>
+                    <w:sz w:val="20"/>
+                    <w:szCs w:val="20"/>
+                  </w:rPr>
+                  <m:t>r</m:t>
+                </m:r>
+              </m:oMath>
+            </m:oMathPara>
+          </w:p>
+        </w:tc>
+        <w:tc>
+          <w:tcPr>
+            <w:tcW w:w="350" w:type="pct"/>
+            <w:vAlign w:val="center"/>
+          </w:tcPr>
+          <w:p>
+            <w:pPr>
+              <w:jc w:val="right"/>
+              <w:rPr>
+                <w:rFonts w:ascii="Times New Roman" w:hAnsi="Times New Roman" w:cs="Times New Roman"/>
+                <w:i/>
+                <w:iCs/>
+                <w:sz w:val="20"/>
+                <w:szCs w:val="20"/>
+              </w:rPr>
+            </w:pPr>
+            <w:r>
+              <w:rPr>
+                <w:rFonts w:ascii="Times New Roman" w:hAnsi="Times New Roman" w:cs="Times New Roman"/>
+                <w:i/>
+                <w:iCs/>
+                <w:sz w:val="20"/>
+                <w:szCs w:val="20"/>
+              </w:rPr>
+              <w:t>(</w:t>
+            </w:r>
+            <w:r>
+              <w:rPr>
+                <w:rFonts w:ascii="Times New Roman" w:hAnsi="Times New Roman" w:cs="Times New Roman"/>
+                <w:i/>
+                <w:iCs/>
+                <w:sz w:val="20"/>
+                <w:szCs w:val="20"/>
+              </w:rPr>
+              <w:fldChar w:fldCharType="begin"/>
+            </w:r>
+            <w:r>
+              <w:rPr>
+                <w:rFonts w:ascii="Times New Roman" w:hAnsi="Times New Roman" w:cs="Times New Roman"/>
+                <w:i/>
+                <w:iCs/>
+                <w:sz w:val="20"/>
+                <w:szCs w:val="20"/>
+              </w:rPr>
+              <w:instrText xml:space="preserve"> SEQ ( \* ARABIC </w:instrText>
+            </w:r>
+            <w:r>
+              <w:rPr>
+                <w:rFonts w:ascii="Times New Roman" w:hAnsi="Times New Roman" w:cs="Times New Roman"/>
+                <w:i/>
+                <w:iCs/>
+                <w:sz w:val="20"/>
+                <w:szCs w:val="20"/>
+              </w:rPr>
+              <w:fldChar w:fldCharType="separate"/>
+            </w:r>
+            <w:r>
+              <w:rPr>
+                <w:rFonts w:ascii="Times New Roman" w:hAnsi="Times New Roman" w:cs="Times New Roman"/>
+                <w:i/>
+                <w:iCs/>
+                <w:noProof/>
+                <w:sz w:val="20"/>
+                <w:szCs w:val="20"/>
+              </w:rPr>
+              <w:t>2</w:t>
+            </w:r>
+            <w:r>
+              <w:rPr>
+                <w:rFonts w:ascii="Times New Roman" w:hAnsi="Times New Roman" w:cs="Times New Roman"/>
+                <w:i/>
+                <w:iCs/>
+                <w:sz w:val="20"/>
+                <w:szCs w:val="20"/>
+              </w:rPr>
+              <w:fldChar w:fldCharType="end"/>
+            </w:r>
+            <w:r>
+              <w:rPr>
+                <w:rFonts w:ascii="Times New Roman" w:hAnsi="Times New Roman" w:cs="Times New Roman"/>
+                <w:i/>
+                <w:iCs/>
+                <w:sz w:val="20"/>
+                <w:szCs w:val="20"/>
+              </w:rPr>
+              <w:t>)</w:t>
+            </w:r>
+          </w:p>
+        </w:tc>
+      </w:tr>
+    </w:tbl>
+    <w:p>
+      <w:pPr>
+        <w:spacing w:line="240" w:lineRule="auto"/>
+        <w:jc w:val="both"/>
+        <w:rPr>
+          <w:rFonts w:ascii="Times New Roman" w:hAnsi="Times New Roman"/>
+          <w:sz w:val="20"/>
+          <w:szCs w:val="20"/>
+        </w:rPr>
+      </w:pPr>
+      <w:r>
+        <w:rPr>
+          <w:rFonts w:ascii="Times New Roman" w:hAnsi="Times New Roman"/>
+          <w:sz w:val="20"/>
+          <w:szCs w:val="20"/>
+        </w:rPr>
+        <w:t xml:space="preserve">The power input and the power output can be calculated from the following </w:t>
+      </w:r>
+      <w:proofErr w:type="gramStart"/>
+      <w:r>
+        <w:rPr>
+          <w:rFonts w:ascii="Times New Roman" w:hAnsi="Times New Roman"/>
+          <w:sz w:val="20"/>
+          <w:szCs w:val="20"/>
+        </w:rPr>
+        <w:t>equations</w:t>
+      </w:r>
+      <w:proofErr w:type="gramEnd"/>
+    </w:p>
+    <w:tbl>
+      <w:tblPr>
+        <w:tblStyle w:val="TableGrid"/>
+        <w:tblW w:w="5000" w:type="pct"/>
+        <w:jc w:val="center"/>
+        <w:tblBorders>
+          <w:top w:val="none" w:sz="0" w:space="0" w:color="auto"/>
+          <w:left w:val="none" w:sz="0" w:space="0" w:color="auto"/>
+          <w:bottom w:val="none" w:sz="0" w:space="0" w:color="auto"/>
+          <w:right w:val="none" w:sz="0" w:space="0" w:color="auto"/>
+          <w:insideH w:val="none" w:sz="0" w:space="0" w:color="auto"/>
+          <w:insideV w:val="none" w:sz="0" w:space="0" w:color="auto"/>
+        </w:tblBorders>
+        <w:tblLook w:val="04A0" w:firstRow="1" w:lastRow="0" w:firstColumn="1" w:lastColumn="0" w:noHBand="0" w:noVBand="1"/>
+      </w:tblPr>
+      <w:tblGrid>
+        <w:gridCol w:w="304"/>
+        <w:gridCol w:w="4286"/>
+        <w:gridCol w:w="450"/>
+      </w:tblGrid>
+      <w:tr>
+        <w:trPr>
+          <w:jc w:val="center"/>
+        </w:trPr>
+        <w:tc>
+          <w:tcPr>
+            <w:tcW w:w="302" w:type="pct"/>
+            <w:vAlign w:val="center"/>
+          </w:tcPr>
+          <w:p>
+            <w:pPr>
+              <w:rPr>
+                <w:rFonts w:ascii="Times New Roman" w:hAnsi="Times New Roman" w:cs="Times New Roman"/>
+                <w:sz w:val="20"/>
+                <w:szCs w:val="20"/>
+              </w:rPr>
+            </w:pPr>
+          </w:p>
+        </w:tc>
+        <w:tc>
+          <w:tcPr>
+            <w:tcW w:w="4252" w:type="pct"/>
+            <w:vAlign w:val="center"/>
+          </w:tcPr>
+          <w:p>
+            <w:pPr>
+              <w:jc w:val="center"/>
+              <w:rPr>
+                <w:rFonts w:ascii="Times New Roman" w:eastAsiaTheme="minorEastAsia" w:hAnsi="Times New Roman" w:cs="Times New Roman"/>
+                <w:i/>
+                <w:iCs/>
+                <w:sz w:val="20"/>
+                <w:szCs w:val="20"/>
+              </w:rPr>
+            </w:pPr>
+            <m:oMathPara>
+              <m:oMath>
+                <m:sSub>
+                  <m:sSubPr>
+                    <m:ctrlPr>
+                      <w:rPr>
+                        <w:rFonts w:ascii="Cambria Math" w:eastAsiaTheme="minorEastAsia" w:hAnsi="Cambria Math"/>
+                        <w:i/>
+                        <w:iCs/>
+                        <w:sz w:val="20"/>
+                        <w:szCs w:val="20"/>
+                      </w:rPr>
+                    </m:ctrlPr>
+                  </m:sSubPr>
+                  <m:e>
+                    <m:r>
+                      <w:rPr>
+                        <w:rFonts w:ascii="Cambria Math" w:eastAsiaTheme="minorEastAsia" w:hAnsi="Cambria Math" w:cs="Times New Roman"/>
+                        <w:sz w:val="20"/>
+                        <w:szCs w:val="20"/>
+                      </w:rPr>
+                      <m:t>P</m:t>
+                    </m:r>
+                  </m:e>
+                  <m:sub>
+                    <m:r>
+                      <w:rPr>
+                        <w:rFonts w:ascii="Cambria Math" w:eastAsiaTheme="minorEastAsia" w:hAnsi="Cambria Math" w:cs="Times New Roman"/>
+                        <w:sz w:val="20"/>
+                        <w:szCs w:val="20"/>
+                      </w:rPr>
+                      <m:t>i</m:t>
+                    </m:r>
+                  </m:sub>
+                </m:sSub>
+                <m:r>
+                  <w:rPr>
+                    <w:rFonts w:ascii="Cambria Math" w:eastAsiaTheme="minorEastAsia" w:hAnsi="Cambria Math"/>
+                    <w:sz w:val="20"/>
+                    <w:szCs w:val="20"/>
+                  </w:rPr>
+                  <m:t>=PQ</m:t>
+                </m:r>
+              </m:oMath>
+            </m:oMathPara>
+          </w:p>
+        </w:tc>
+        <w:tc>
+          <w:tcPr>
+            <w:tcW w:w="446" w:type="pct"/>
+            <w:vAlign w:val="center"/>
+          </w:tcPr>
+          <w:p>
+            <w:pPr>
+              <w:jc w:val="right"/>
+              <w:rPr>
+                <w:rFonts w:ascii="Times New Roman" w:hAnsi="Times New Roman" w:cs="Times New Roman"/>
+                <w:i/>
+                <w:iCs/>
+                <w:sz w:val="20"/>
+                <w:szCs w:val="20"/>
+              </w:rPr>
+            </w:pPr>
+            <w:r>
+              <w:rPr>
+                <w:rFonts w:ascii="Times New Roman" w:hAnsi="Times New Roman" w:cs="Times New Roman"/>
+                <w:i/>
+                <w:iCs/>
+                <w:sz w:val="20"/>
+                <w:szCs w:val="20"/>
+              </w:rPr>
+              <w:t>(</w:t>
+            </w:r>
+            <w:r>
+              <w:rPr>
+                <w:rFonts w:ascii="Times New Roman" w:hAnsi="Times New Roman" w:cs="Times New Roman"/>
+                <w:i/>
+                <w:iCs/>
+                <w:sz w:val="20"/>
+                <w:szCs w:val="20"/>
+              </w:rPr>
+              <w:fldChar w:fldCharType="begin"/>
+            </w:r>
+            <w:r>
+              <w:rPr>
+                <w:rFonts w:ascii="Times New Roman" w:hAnsi="Times New Roman" w:cs="Times New Roman"/>
+                <w:i/>
+                <w:iCs/>
+                <w:sz w:val="20"/>
+                <w:szCs w:val="20"/>
+              </w:rPr>
+              <w:instrText xml:space="preserve"> SEQ ( \* ARABIC </w:instrText>
+            </w:r>
+            <w:r>
+              <w:rPr>
+                <w:rFonts w:ascii="Times New Roman" w:hAnsi="Times New Roman" w:cs="Times New Roman"/>
+                <w:i/>
+                <w:iCs/>
+                <w:sz w:val="20"/>
+                <w:szCs w:val="20"/>
+              </w:rPr>
+              <w:fldChar w:fldCharType="separate"/>
+            </w:r>
+            <w:r>
+              <w:rPr>
+                <w:rFonts w:ascii="Times New Roman" w:hAnsi="Times New Roman" w:cs="Times New Roman"/>
+                <w:i/>
+                <w:iCs/>
+                <w:noProof/>
+                <w:sz w:val="20"/>
+                <w:szCs w:val="20"/>
+              </w:rPr>
+              <w:t>3</w:t>
+            </w:r>
+            <w:r>
+              <w:rPr>
+                <w:rFonts w:ascii="Times New Roman" w:hAnsi="Times New Roman" w:cs="Times New Roman"/>
+                <w:i/>
+                <w:iCs/>
+                <w:sz w:val="20"/>
+                <w:szCs w:val="20"/>
+              </w:rPr>
+              <w:fldChar w:fldCharType="end"/>
+            </w:r>
+            <w:r>
+              <w:rPr>
+                <w:rFonts w:ascii="Times New Roman" w:hAnsi="Times New Roman" w:cs="Times New Roman"/>
+                <w:i/>
+                <w:iCs/>
+                <w:sz w:val="20"/>
+                <w:szCs w:val="20"/>
+              </w:rPr>
+              <w:t>)</w:t>
+            </w:r>
+          </w:p>
+        </w:tc>
+      </w:tr>
+      <w:tr>
+        <w:trPr>
+          <w:jc w:val="center"/>
+        </w:trPr>
+        <w:tc>
+          <w:tcPr>
+            <w:tcW w:w="302" w:type="pct"/>
+            <w:vAlign w:val="center"/>
+          </w:tcPr>
+          <w:p>
+            <w:pPr>
+              <w:rPr>
+                <w:rFonts w:ascii="Times New Roman" w:hAnsi="Times New Roman"/>
+                <w:sz w:val="20"/>
+                <w:szCs w:val="20"/>
+              </w:rPr>
+            </w:pPr>
+          </w:p>
+        </w:tc>
+        <w:tc>
+          <w:tcPr>
+            <w:tcW w:w="4252" w:type="pct"/>
+            <w:vAlign w:val="center"/>
+          </w:tcPr>
+          <w:p>
+            <w:pPr>
+              <w:jc w:val="center"/>
+              <w:rPr>
+                <w:rFonts w:ascii="Times New Roman" w:eastAsia="Calibri" w:hAnsi="Times New Roman"/>
+                <w:iCs/>
+                <w:sz w:val="20"/>
+                <w:szCs w:val="20"/>
+              </w:rPr>
+            </w:pPr>
+          </w:p>
+        </w:tc>
+        <w:tc>
+          <w:tcPr>
+            <w:tcW w:w="446" w:type="pct"/>
+            <w:vAlign w:val="center"/>
+          </w:tcPr>
+          <w:p>
+            <w:pPr>
+              <w:jc w:val="right"/>
+              <w:rPr>
+                <w:rFonts w:ascii="Times New Roman" w:hAnsi="Times New Roman"/>
+                <w:i/>
+                <w:iCs/>
+                <w:sz w:val="20"/>
+                <w:szCs w:val="20"/>
+              </w:rPr>
+            </w:pPr>
+          </w:p>
+        </w:tc>
+      </w:tr>
+      <w:tr>
+        <w:trPr>
+          <w:trHeight w:val="351"/>
+          <w:jc w:val="center"/>
+        </w:trPr>
+        <w:tc>
+          <w:tcPr>
+            <w:tcW w:w="302" w:type="pct"/>
+            <w:vAlign w:val="center"/>
+          </w:tcPr>
+          <w:p>
+            <w:pPr>
+              <w:rPr>
+                <w:rFonts w:ascii="Times New Roman" w:hAnsi="Times New Roman" w:cs="Times New Roman"/>
+                <w:sz w:val="20"/>
+                <w:szCs w:val="20"/>
+              </w:rPr>
+            </w:pPr>
+          </w:p>
+        </w:tc>
+        <w:tc>
+          <w:tcPr>
+            <w:tcW w:w="4252" w:type="pct"/>
+            <w:vAlign w:val="center"/>
+          </w:tcPr>
+          <w:p>
+            <w:pPr>
+              <w:jc w:val="center"/>
+              <w:rPr>
+                <w:rFonts w:ascii="Times New Roman" w:eastAsiaTheme="minorEastAsia" w:hAnsi="Times New Roman" w:cs="Times New Roman"/>
+                <w:i/>
+                <w:iCs/>
+                <w:sz w:val="20"/>
+                <w:szCs w:val="20"/>
+              </w:rPr>
+            </w:pPr>
+            <m:oMathPara>
+              <m:oMath>
+                <m:sSub>
+                  <m:sSubPr>
+                    <m:ctrlPr>
+                      <w:rPr>
+                        <w:rFonts w:ascii="Cambria Math" w:eastAsiaTheme="minorEastAsia" w:hAnsi="Cambria Math"/>
+                        <w:i/>
+                        <w:iCs/>
+                        <w:sz w:val="20"/>
+                        <w:szCs w:val="20"/>
+                      </w:rPr>
+                    </m:ctrlPr>
+                  </m:sSubPr>
+                  <m:e>
+                    <m:r>
+                      <w:rPr>
+                        <w:rFonts w:ascii="Cambria Math" w:eastAsiaTheme="minorEastAsia" w:hAnsi="Cambria Math" w:cs="Times New Roman"/>
+                        <w:sz w:val="20"/>
+                        <w:szCs w:val="20"/>
+                      </w:rPr>
+                      <m:t>P</m:t>
+                    </m:r>
+                  </m:e>
+                  <m:sub>
+                    <m:r>
+                      <w:rPr>
+                        <w:rFonts w:ascii="Cambria Math" w:eastAsiaTheme="minorEastAsia" w:hAnsi="Cambria Math" w:cs="Times New Roman"/>
+                        <w:sz w:val="20"/>
+                        <w:szCs w:val="20"/>
+                      </w:rPr>
+                      <m:t>o</m:t>
+                    </m:r>
+                  </m:sub>
+                </m:sSub>
+                <m:r>
+                  <w:rPr>
+                    <w:rFonts w:ascii="Cambria Math" w:eastAsiaTheme="minorEastAsia" w:hAnsi="Cambria Math"/>
+                    <w:sz w:val="20"/>
+                    <w:szCs w:val="20"/>
+                  </w:rPr>
+                  <m:t>=TN</m:t>
+                </m:r>
+              </m:oMath>
+            </m:oMathPara>
+          </w:p>
+        </w:tc>
+        <w:tc>
+          <w:tcPr>
+            <w:tcW w:w="446" w:type="pct"/>
+            <w:vAlign w:val="center"/>
+          </w:tcPr>
+          <w:p>
+            <w:pPr>
+              <w:jc w:val="right"/>
+              <w:rPr>
+                <w:rFonts w:ascii="Times New Roman" w:hAnsi="Times New Roman" w:cs="Times New Roman"/>
+                <w:i/>
+                <w:iCs/>
+                <w:sz w:val="20"/>
+                <w:szCs w:val="20"/>
+              </w:rPr>
+            </w:pPr>
+            <w:r>
+              <w:rPr>
+                <w:rFonts w:ascii="Times New Roman" w:hAnsi="Times New Roman" w:cs="Times New Roman"/>
+                <w:i/>
+                <w:iCs/>
+                <w:sz w:val="20"/>
+                <w:szCs w:val="20"/>
+              </w:rPr>
+              <w:t>(</w:t>
+            </w:r>
+            <w:r>
+              <w:rPr>
+                <w:rFonts w:ascii="Times New Roman" w:hAnsi="Times New Roman" w:cs="Times New Roman"/>
+                <w:i/>
+                <w:iCs/>
+                <w:sz w:val="20"/>
+                <w:szCs w:val="20"/>
+              </w:rPr>
+              <w:fldChar w:fldCharType="begin"/>
+            </w:r>
+            <w:r>
+              <w:rPr>
+                <w:rFonts w:ascii="Times New Roman" w:hAnsi="Times New Roman" w:cs="Times New Roman"/>
+                <w:i/>
+                <w:iCs/>
+                <w:sz w:val="20"/>
+                <w:szCs w:val="20"/>
+              </w:rPr>
+              <w:instrText xml:space="preserve"> SEQ ( \* ARABIC </w:instrText>
+            </w:r>
+            <w:r>
+              <w:rPr>
+                <w:rFonts w:ascii="Times New Roman" w:hAnsi="Times New Roman" w:cs="Times New Roman"/>
+                <w:i/>
+                <w:iCs/>
+                <w:sz w:val="20"/>
+                <w:szCs w:val="20"/>
+              </w:rPr>
+              <w:fldChar w:fldCharType="separate"/>
+            </w:r>
+            <w:r>
+              <w:rPr>
+                <w:rFonts w:ascii="Times New Roman" w:hAnsi="Times New Roman" w:cs="Times New Roman"/>
+                <w:i/>
+                <w:iCs/>
+                <w:noProof/>
+                <w:sz w:val="20"/>
+                <w:szCs w:val="20"/>
+              </w:rPr>
+              <w:t>4</w:t>
+            </w:r>
+            <w:r>
+              <w:rPr>
+                <w:rFonts w:ascii="Times New Roman" w:hAnsi="Times New Roman" w:cs="Times New Roman"/>
+                <w:i/>
+                <w:iCs/>
+                <w:sz w:val="20"/>
+                <w:szCs w:val="20"/>
+              </w:rPr>
+              <w:fldChar w:fldCharType="end"/>
+            </w:r>
+            <w:r>
+              <w:rPr>
+                <w:rFonts w:ascii="Times New Roman" w:hAnsi="Times New Roman" w:cs="Times New Roman"/>
+                <w:i/>
+                <w:iCs/>
+                <w:sz w:val="20"/>
+                <w:szCs w:val="20"/>
+              </w:rPr>
+              <w:t>)</w:t>
+            </w:r>
+          </w:p>
+        </w:tc>
+      </w:tr>
+    </w:tbl>
+    <w:p>
+      <w:pPr>
+        <w:spacing w:line="240" w:lineRule="auto"/>
+        <w:jc w:val="both"/>
+        <w:rPr>
+          <w:rFonts w:ascii="Times New Roman" w:hAnsi="Times New Roman"/>
+          <w:sz w:val="20"/>
+          <w:szCs w:val="20"/>
+        </w:rPr>
+      </w:pPr>
+      <w:r>
+        <w:rPr>
+          <w:rFonts w:ascii="Times New Roman" w:hAnsi="Times New Roman"/>
+          <w:sz w:val="20"/>
+          <w:szCs w:val="20"/>
+        </w:rPr>
+        <w:t xml:space="preserve">Finally, the efficiency is found </w:t>
+      </w:r>
+      <w:proofErr w:type="gramStart"/>
+      <w:r>
+        <w:rPr>
+          <w:rFonts w:ascii="Times New Roman" w:hAnsi="Times New Roman"/>
+          <w:sz w:val="20"/>
+          <w:szCs w:val="20"/>
+        </w:rPr>
+        <w:t>through</w:t>
+      </w:r>
+      <w:proofErr w:type="gramEnd"/>
+    </w:p>
+    <w:tbl>
+      <w:tblPr>
+        <w:tblStyle w:val="TableGrid"/>
+        <w:tblW w:w="0" w:type="auto"/>
+        <w:jc w:val="center"/>
+        <w:tblBorders>
+          <w:top w:val="none" w:sz="0" w:space="0" w:color="auto"/>
+          <w:left w:val="none" w:sz="0" w:space="0" w:color="auto"/>
+          <w:bottom w:val="none" w:sz="0" w:space="0" w:color="auto"/>
+          <w:right w:val="none" w:sz="0" w:space="0" w:color="auto"/>
+          <w:insideH w:val="none" w:sz="0" w:space="0" w:color="auto"/>
+          <w:insideV w:val="none" w:sz="0" w:space="0" w:color="auto"/>
+        </w:tblBorders>
+        <w:tblLook w:val="04A0" w:firstRow="1" w:lastRow="0" w:firstColumn="1" w:lastColumn="0" w:noHBand="0" w:noVBand="1"/>
+      </w:tblPr>
+      <w:tblGrid>
+        <w:gridCol w:w="304"/>
+        <w:gridCol w:w="4286"/>
+        <w:gridCol w:w="450"/>
+      </w:tblGrid>
+      <w:tr>
+        <w:trPr>
+          <w:trHeight w:val="603"/>
+          <w:jc w:val="center"/>
+        </w:trPr>
+        <w:tc>
+          <w:tcPr>
+            <w:tcW w:w="350" w:type="pct"/>
+            <w:vAlign w:val="center"/>
+          </w:tcPr>
+          <w:p>
+            <w:pPr>
+              <w:rPr>
+                <w:rFonts w:ascii="Times New Roman" w:hAnsi="Times New Roman" w:cs="Times New Roman"/>
+                <w:sz w:val="20"/>
+                <w:szCs w:val="20"/>
+              </w:rPr>
+            </w:pPr>
+          </w:p>
+        </w:tc>
+        <w:tc>
+          <w:tcPr>
+            <w:tcW w:w="4300" w:type="pct"/>
+            <w:vAlign w:val="center"/>
+          </w:tcPr>
+          <w:p>
+            <w:pPr>
+              <w:jc w:val="center"/>
+              <w:rPr>
+                <w:rFonts w:ascii="Times New Roman" w:eastAsiaTheme="minorEastAsia" w:hAnsi="Times New Roman" w:cs="Times New Roman"/>
+                <w:i/>
+                <w:iCs/>
+                <w:sz w:val="20"/>
+                <w:szCs w:val="20"/>
+              </w:rPr>
+            </w:pPr>
+            <m:oMathPara>
+              <m:oMath>
+                <m:r>
+                  <w:rPr>
+                    <w:rFonts w:ascii="Cambria Math" w:eastAsiaTheme="minorEastAsia" w:hAnsi="Cambria Math" w:cs="Times New Roman"/>
+                    <w:sz w:val="20"/>
+                    <w:szCs w:val="20"/>
+                  </w:rPr>
+                  <m:t>η=</m:t>
+                </m:r>
+                <m:f>
+                  <m:fPr>
+                    <m:ctrlPr>
+                      <w:rPr>
+                        <w:rFonts w:ascii="Cambria Math" w:eastAsiaTheme="minorEastAsia" w:hAnsi="Cambria Math"/>
+                        <w:i/>
+                        <w:iCs/>
+                        <w:sz w:val="20"/>
+                        <w:szCs w:val="20"/>
+                      </w:rPr>
+                    </m:ctrlPr>
+                  </m:fPr>
+                  <m:num>
+                    <m:sSub>
+                      <m:sSubPr>
+                        <m:ctrlPr>
+                          <w:rPr>
+                            <w:rFonts w:ascii="Cambria Math" w:eastAsiaTheme="minorEastAsia" w:hAnsi="Cambria Math"/>
+                            <w:i/>
+                            <w:iCs/>
+                            <w:sz w:val="20"/>
+                            <w:szCs w:val="20"/>
+                          </w:rPr>
+                        </m:ctrlPr>
+                      </m:sSubPr>
+                      <m:e>
+                        <m:r>
+                          <w:rPr>
+                            <w:rFonts w:ascii="Cambria Math" w:eastAsiaTheme="minorEastAsia" w:hAnsi="Cambria Math" w:cs="Times New Roman"/>
+                            <w:sz w:val="20"/>
+                            <w:szCs w:val="20"/>
+                          </w:rPr>
+                          <m:t>P</m:t>
+                        </m:r>
+                      </m:e>
+                      <m:sub>
+                        <m:r>
+                          <w:rPr>
+                            <w:rFonts w:ascii="Cambria Math" w:eastAsiaTheme="minorEastAsia" w:hAnsi="Cambria Math" w:cs="Times New Roman"/>
+                            <w:sz w:val="20"/>
+                            <w:szCs w:val="20"/>
+                          </w:rPr>
+                          <m:t>o</m:t>
+                        </m:r>
+                      </m:sub>
+                    </m:sSub>
+                  </m:num>
+                  <m:den>
+                    <m:sSub>
+                      <m:sSubPr>
+                        <m:ctrlPr>
+                          <w:rPr>
+                            <w:rFonts w:ascii="Cambria Math" w:eastAsiaTheme="minorEastAsia" w:hAnsi="Cambria Math"/>
+                            <w:i/>
+                            <w:iCs/>
+                            <w:sz w:val="20"/>
+                            <w:szCs w:val="20"/>
+                          </w:rPr>
+                        </m:ctrlPr>
+                      </m:sSubPr>
+                      <m:e>
+                        <m:r>
+                          <w:rPr>
+                            <w:rFonts w:ascii="Cambria Math" w:eastAsiaTheme="minorEastAsia" w:hAnsi="Cambria Math"/>
+                            <w:sz w:val="20"/>
+                            <w:szCs w:val="20"/>
+                          </w:rPr>
+                          <m:t>P</m:t>
+                        </m:r>
+                      </m:e>
+                      <m:sub>
+                        <m:r>
+                          <w:rPr>
+                            <w:rFonts w:ascii="Cambria Math" w:eastAsiaTheme="minorEastAsia" w:hAnsi="Cambria Math"/>
+                            <w:sz w:val="20"/>
+                            <w:szCs w:val="20"/>
+                          </w:rPr>
+                          <m:t>i</m:t>
+                        </m:r>
+                      </m:sub>
+                    </m:sSub>
+                  </m:den>
+                </m:f>
+              </m:oMath>
+            </m:oMathPara>
+          </w:p>
+        </w:tc>
+        <w:tc>
+          <w:tcPr>
+            <w:tcW w:w="350" w:type="pct"/>
+            <w:vAlign w:val="center"/>
+          </w:tcPr>
+          <w:p>
+            <w:pPr>
+              <w:jc w:val="right"/>
+              <w:rPr>
+                <w:rFonts w:ascii="Times New Roman" w:hAnsi="Times New Roman" w:cs="Times New Roman"/>
+                <w:i/>
+                <w:iCs/>
+                <w:sz w:val="20"/>
+                <w:szCs w:val="20"/>
+              </w:rPr>
+            </w:pPr>
+            <w:r>
+              <w:rPr>
+                <w:rFonts w:ascii="Times New Roman" w:hAnsi="Times New Roman" w:cs="Times New Roman"/>
+                <w:i/>
+                <w:iCs/>
+                <w:sz w:val="20"/>
+                <w:szCs w:val="20"/>
+              </w:rPr>
+              <w:t>(</w:t>
+            </w:r>
+            <w:r>
+              <w:rPr>
+                <w:rFonts w:ascii="Times New Roman" w:hAnsi="Times New Roman" w:cs="Times New Roman"/>
+                <w:i/>
+                <w:iCs/>
+                <w:sz w:val="20"/>
+                <w:szCs w:val="20"/>
+              </w:rPr>
+              <w:fldChar w:fldCharType="begin"/>
+            </w:r>
+            <w:r>
+              <w:rPr>
+                <w:rFonts w:ascii="Times New Roman" w:hAnsi="Times New Roman" w:cs="Times New Roman"/>
+                <w:i/>
+                <w:iCs/>
+                <w:sz w:val="20"/>
+                <w:szCs w:val="20"/>
+              </w:rPr>
+              <w:instrText xml:space="preserve"> SEQ ( \* ARABIC </w:instrText>
+            </w:r>
+            <w:r>
+              <w:rPr>
+                <w:rFonts w:ascii="Times New Roman" w:hAnsi="Times New Roman" w:cs="Times New Roman"/>
+                <w:i/>
+                <w:iCs/>
+                <w:sz w:val="20"/>
+                <w:szCs w:val="20"/>
+              </w:rPr>
+              <w:fldChar w:fldCharType="separate"/>
+            </w:r>
+            <w:r>
+              <w:rPr>
+                <w:rFonts w:ascii="Times New Roman" w:hAnsi="Times New Roman" w:cs="Times New Roman"/>
+                <w:i/>
+                <w:iCs/>
+                <w:noProof/>
+                <w:sz w:val="20"/>
+                <w:szCs w:val="20"/>
+              </w:rPr>
+              <w:t>5</w:t>
+            </w:r>
+            <w:r>
+              <w:rPr>
+                <w:rFonts w:ascii="Times New Roman" w:hAnsi="Times New Roman" w:cs="Times New Roman"/>
+                <w:i/>
+                <w:iCs/>
+                <w:sz w:val="20"/>
+                <w:szCs w:val="20"/>
+              </w:rPr>
+              <w:fldChar w:fldCharType="end"/>
+            </w:r>
+            <w:r>
+              <w:rPr>
+                <w:rFonts w:ascii="Times New Roman" w:hAnsi="Times New Roman" w:cs="Times New Roman"/>
+                <w:i/>
+                <w:iCs/>
+                <w:sz w:val="20"/>
+                <w:szCs w:val="20"/>
+              </w:rPr>
+              <w:t>)</w:t>
+            </w:r>
+          </w:p>
+        </w:tc>
+      </w:tr>
+    </w:tbl>
+    <w:p>
+      <w:pPr>
+        <w:spacing w:line="240" w:lineRule="auto"/>
+        <w:jc w:val="both"/>
+        <w:rPr>
+          <w:rFonts w:ascii="Times New Roman" w:hAnsi="Times New Roman"/>
+          <w:sz w:val="20"/>
+          <w:szCs w:val="20"/>
+        </w:rPr>
+      </w:pPr>
+    </w:p>
+    <w:p>
+      <w:pPr>
+        <w:spacing w:line="240" w:lineRule="auto"/>
+        <w:jc w:val="both"/>
+        <w:rPr>
+          <w:rFonts w:ascii="Times New Roman" w:hAnsi="Times New Roman"/>
+          <w:sz w:val="20"/>
+          <w:szCs w:val="20"/>
+        </w:rPr>
+      </w:pPr>
+      <w:r>
+        <w:rPr>
+          <w:rFonts w:ascii="Times New Roman" w:hAnsi="Times New Roman"/>
+          <w:sz w:val="20"/>
+          <w:szCs w:val="20"/>
+        </w:rPr>
+        <w:t xml:space="preserve"> </w:t>
+      </w:r>
     </w:p>
     <w:p>
       <w:pPr>
@@ -382,6 +1760,25 @@
           <w:szCs w:val="20"/>
         </w:rPr>
       </w:pPr>
+      <w:r>
+        <w:rPr>
+          <w:rFonts w:ascii="Times New Roman" w:hAnsi="Times New Roman"/>
+          <w:sz w:val="20"/>
+          <w:szCs w:val="20"/>
+        </w:rPr>
+        <w:t xml:space="preserve">The contraption is made up of the Pelton Wheel, the nozzle jet, a sink, a tank, and a compressor. </w:t>
+      </w:r>
+    </w:p>
+    <w:p>
+      <w:pPr>
+        <w:spacing w:line="240" w:lineRule="auto"/>
+        <w:jc w:val="both"/>
+        <w:rPr>
+          <w:rFonts w:ascii="Times New Roman" w:hAnsi="Times New Roman"/>
+          <w:sz w:val="20"/>
+          <w:szCs w:val="20"/>
+        </w:rPr>
+      </w:pPr>
     </w:p>
     <w:p>
       <w:pPr>
@@ -416,6 +1813,17 @@
     </w:p>
     <w:p>
       <w:pPr>
+        <w:spacing w:line="240" w:lineRule="auto"/>
+        <w:jc w:val="both"/>
+        <w:rPr>
+          <w:rFonts w:ascii="Times New Roman" w:hAnsi="Times New Roman"/>
+          <w:sz w:val="20"/>
+          <w:szCs w:val="20"/>
+        </w:rPr>
+      </w:pPr>
+    </w:p>
+    <w:p>
+      <w:pPr>
         <w:pStyle w:val="Heading1"/>
         <w:spacing w:line="240" w:lineRule="auto"/>
         <w:jc w:val="both"/>
@@ -447,6 +1855,17 @@
     </w:p>
     <w:p>
       <w:pPr>
+        <w:spacing w:line="240" w:lineRule="auto"/>
+        <w:jc w:val="both"/>
+        <w:rPr>
+          <w:rFonts w:ascii="Times New Roman" w:hAnsi="Times New Roman"/>
+          <w:sz w:val="20"/>
+          <w:szCs w:val="20"/>
+        </w:rPr>
+      </w:pPr>
+    </w:p>
+    <w:p>
+      <w:pPr>
         <w:pStyle w:val="Heading1"/>
         <w:spacing w:line="240" w:lineRule="auto"/>
         <w:jc w:val="both"/>
@@ -478,6 +1897,17 @@
     </w:p>
     <w:p>
       <w:pPr>
+        <w:spacing w:line="240" w:lineRule="auto"/>
+        <w:jc w:val="both"/>
+        <w:rPr>
+          <w:rFonts w:ascii="Times New Roman" w:hAnsi="Times New Roman"/>
+          <w:sz w:val="20"/>
+          <w:szCs w:val="20"/>
+        </w:rPr>
+      </w:pPr>
+    </w:p>
+    <w:p>
+      <w:pPr>
         <w:pStyle w:val="Heading1"/>
         <w:spacing w:line="240" w:lineRule="auto"/>
         <w:jc w:val="both"/>
@@ -509,6 +1939,17 @@
     </w:p>
     <w:p>
       <w:pPr>
+        <w:spacing w:line="240" w:lineRule="auto"/>
+        <w:jc w:val="both"/>
+        <w:rPr>
+          <w:rFonts w:ascii="Times New Roman" w:hAnsi="Times New Roman"/>
+          <w:sz w:val="20"/>
+          <w:szCs w:val="20"/>
+        </w:rPr>
+      </w:pPr>
+    </w:p>
+    <w:p>
+      <w:pPr>
         <w:pStyle w:val="Heading1"/>
         <w:spacing w:line="240" w:lineRule="auto"/>
         <w:jc w:val="both"/>
@@ -540,6 +1981,17 @@
     </w:p>
     <w:p>
       <w:pPr>
+        <w:spacing w:line="240" w:lineRule="auto"/>
+        <w:jc w:val="both"/>
+        <w:rPr>
+          <w:rFonts w:ascii="Times New Roman" w:hAnsi="Times New Roman"/>
+          <w:sz w:val="20"/>
+          <w:szCs w:val="20"/>
+        </w:rPr>
+      </w:pPr>
+    </w:p>
+    <w:p>
+      <w:pPr>
         <w:pStyle w:val="Heading1"/>
         <w:spacing w:line="240" w:lineRule="auto"/>
         <w:jc w:val="both"/>
@@ -571,6 +2023,17 @@
     </w:p>
     <w:p>
       <w:pPr>
+        <w:spacing w:line="240" w:lineRule="auto"/>
+        <w:jc w:val="both"/>
+        <w:rPr>
+          <w:rFonts w:ascii="Times New Roman" w:hAnsi="Times New Roman"/>
+          <w:sz w:val="20"/>
+          <w:szCs w:val="20"/>
+        </w:rPr>
+      </w:pPr>
+    </w:p>
+    <w:p>
+      <w:pPr>
         <w:pStyle w:val="Heading1"/>
         <w:spacing w:line="240" w:lineRule="auto"/>
         <w:jc w:val="both"/>
@@ -588,6 +2051,17 @@
         </w:rPr>
         <w:t>Appendix D</w:t>
       </w:r>
+    </w:p>
+    <w:p>
+      <w:pPr>
+        <w:spacing w:line="240" w:lineRule="auto"/>
+        <w:jc w:val="both"/>
+        <w:rPr>
+          <w:rFonts w:ascii="Times New Roman" w:hAnsi="Times New Roman"/>
+          <w:sz w:val="20"/>
+          <w:szCs w:val="20"/>
+        </w:rPr>
+      </w:pPr>
     </w:p>
     <w:p>
       <w:pPr>
@@ -2159,6 +3633,30 @@
       <w:color w:val="808080"/>
     </w:rPr>
   </w:style>
+  <w:style w:type="table" w:styleId="TableGrid">
+    <w:name w:val="Table Grid"/>
+    <w:basedOn w:val="TableNormal"/>
+    <w:uiPriority w:val="39"/>
+    <w:rsid w:val="00DB59E1"/>
+    <w:pPr>
+      <w:spacing w:after="0" w:line="240" w:lineRule="auto"/>
+    </w:pPr>
+    <w:rPr>
+      <w:rFonts w:asciiTheme="minorHAnsi" w:hAnsiTheme="minorHAnsi" w:cstheme="minorBidi"/>
+      <w:sz w:val="22"/>
+      <w:szCs w:val="22"/>
+    </w:rPr>
+    <w:tblPr>
+      <w:tblBorders>
+        <w:top w:val="single" w:sz="4" w:space="0" w:color="auto"/>
+        <w:left w:val="single" w:sz="4" w:space="0" w:color="auto"/>
+        <w:bottom w:val="single" w:sz="4" w:space="0" w:color="auto"/>
+        <w:right w:val="single" w:sz="4" w:space="0" w:color="auto"/>
+        <w:insideH w:val="single" w:sz="4" w:space="0" w:color="auto"/>
+        <w:insideV w:val="single" w:sz="4" w:space="0" w:color="auto"/>
+      </w:tblBorders>
+    </w:tblPr>
+  </w:style>
 </w:styles>
 </file>
 
@@ -2326,6 +3824,13 @@
     <w:pitch w:val="variable"/>
     <w:sig w:usb0="E0002EFF" w:usb1="C000785B" w:usb2="00000009" w:usb3="00000000" w:csb0="000001FF" w:csb1="00000000"/>
   </w:font>
+  <w:font w:name="Cambria Math">
+    <w:panose1 w:val="02040503050406030204"/>
+    <w:charset w:val="00"/>
+    <w:family w:val="roman"/>
+    <w:pitch w:val="variable"/>
+    <w:sig w:usb0="E00006FF" w:usb1="420024FF" w:usb2="02000000" w:usb3="00000000" w:csb0="0000019F" w:csb1="00000000"/>
+  </w:font>
   <w:font w:name="Calibri Light">
     <w:panose1 w:val="020F0302020204030204"/>
     <w:charset w:val="00"/>
@@ -2353,7 +3858,7 @@
   <w:rsids>
     <w:rsidRoot w:val="001B78FE"/>
     <w:rsid w:val="001B78FE"/>
-    <w:rsid w:val="00E86FCC"/>
+    <w:rsid w:val="004B516C"/>
   </w:rsids>
   <m:mathPr>
     <m:mathFont m:val="Cambria Math"/>

</xml_diff>